<commit_message>
modify mp3 muxer add test file
</commit_message>
<xml_diff>
--- a/Doc/开发事项.docx
+++ b/Doc/开发事项.docx
@@ -24,6 +24,7 @@
     <w:p>
       <w:pPr>
         <w:numPr>
+          <w:ilvl w:val="0"/>
           <w:numId w:val="0"/>
         </w:numPr>
         <w:ind w:firstLine="420" w:firstLineChars="0"/>
@@ -43,6 +44,7 @@
     <w:p>
       <w:pPr>
         <w:numPr>
+          <w:ilvl w:val="0"/>
           <w:numId w:val="0"/>
         </w:numPr>
         <w:ind w:firstLine="420" w:firstLineChars="0"/>
@@ -62,6 +64,7 @@
     <w:p>
       <w:pPr>
         <w:numPr>
+          <w:ilvl w:val="0"/>
           <w:numId w:val="0"/>
         </w:numPr>
         <w:ind w:firstLine="420" w:firstLineChars="0"/>
@@ -81,6 +84,7 @@
     <w:p>
       <w:pPr>
         <w:numPr>
+          <w:ilvl w:val="0"/>
           <w:numId w:val="0"/>
         </w:numPr>
         <w:ind w:firstLine="420" w:firstLineChars="0"/>
@@ -112,6 +116,7 @@
     <w:p>
       <w:pPr>
         <w:numPr>
+          <w:ilvl w:val="0"/>
           <w:numId w:val="0"/>
         </w:numPr>
         <w:ind w:firstLine="420" w:firstLineChars="0"/>
@@ -131,6 +136,7 @@
     <w:p>
       <w:pPr>
         <w:numPr>
+          <w:ilvl w:val="0"/>
           <w:numId w:val="0"/>
         </w:numPr>
         <w:ind w:firstLine="420" w:firstLineChars="0"/>
@@ -158,23 +164,61 @@
         </w:rPr>
         <w:t>拉有B帧的流时，时间戳如何处理，以为有可能DTS &lt; PTS，如果PTS=0，那么DTS就有可能是负数，这个时候ImportAVPacket方法中，Uint64改为int64是最好的解决方式。</w:t>
       </w:r>
+    </w:p>
+    <w:p>
+      <w:pPr>
+        <w:numPr>
+          <w:ilvl w:val="0"/>
+          <w:numId w:val="0"/>
+        </w:numPr>
+        <w:rPr>
+          <w:rFonts w:hint="eastAsia"/>
+          <w:lang w:val="en-US" w:eastAsia="zh-CN"/>
+        </w:rPr>
+      </w:pPr>
+    </w:p>
+    <w:p>
+      <w:pPr>
+        <w:numPr>
+          <w:ilvl w:val="0"/>
+          <w:numId w:val="1"/>
+        </w:numPr>
+        <w:rPr>
+          <w:rFonts w:hint="eastAsia"/>
+          <w:lang w:val="en-US" w:eastAsia="zh-CN"/>
+        </w:rPr>
+      </w:pPr>
+      <w:r>
+        <w:rPr>
+          <w:rFonts w:hint="default"/>
+          <w:lang w:val="en-US" w:eastAsia="zh-CN"/>
+        </w:rPr>
+        <w:t>MP3</w:t>
+      </w:r>
+      <w:r>
+        <w:rPr>
+          <w:rFonts w:hint="eastAsia"/>
+          <w:lang w:val="en-US" w:eastAsia="zh-CN"/>
+        </w:rPr>
+        <w:t>文件中的图片如专辑图片的编码格式是什么，现在还未知。</w:t>
+      </w:r>
+    </w:p>
+    <w:p>
+      <w:pPr>
+        <w:numPr>
+          <w:numId w:val="0"/>
+        </w:numPr>
+        <w:rPr>
+          <w:rFonts w:hint="eastAsia"/>
+          <w:lang w:val="en-US" w:eastAsia="zh-CN"/>
+        </w:rPr>
+      </w:pPr>
       <w:bookmarkStart w:id="0" w:name="_GoBack"/>
       <w:bookmarkEnd w:id="0"/>
     </w:p>
     <w:p>
       <w:pPr>
         <w:numPr>
-          <w:numId w:val="0"/>
-        </w:numPr>
-        <w:rPr>
-          <w:rFonts w:hint="eastAsia"/>
-          <w:lang w:val="en-US" w:eastAsia="zh-CN"/>
-        </w:rPr>
-      </w:pPr>
-    </w:p>
-    <w:p>
-      <w:pPr>
-        <w:numPr>
           <w:ilvl w:val="0"/>
           <w:numId w:val="1"/>
         </w:numPr>
@@ -183,6 +227,13 @@
           <w:lang w:val="en-US" w:eastAsia="zh-CN"/>
         </w:rPr>
       </w:pPr>
+      <w:r>
+        <w:rPr>
+          <w:rFonts w:hint="eastAsia"/>
+          <w:lang w:val="en-US" w:eastAsia="zh-CN"/>
+        </w:rPr>
+        <w:t>产生的时间戳是否要进行控制，如果是文件流，速度会很快，现在录制的分割逻辑依据的是复用出来的packet的时间戳。</w:t>
+      </w:r>
     </w:p>
     <w:sectPr>
       <w:pgSz w:w="11906" w:h="16838"/>

</xml_diff>